<commit_message>
ALGAV_28 - Alterações Relatório do Sprint 2 [ref issue #52]
</commit_message>
<xml_diff>
--- a/algav/Sprint2/3NA_1.docx
+++ b/algav/Sprint2/3NA_1.docx
@@ -1364,79 +1364,6 @@
         <w:spacing w:line="360" w:lineRule="auto"/>
         <w:jc w:val="both"/>
       </w:pPr>
-      <w:r>
-        <w:rPr>
-          <w:noProof/>
-        </w:rPr>
-        <w:drawing>
-          <wp:inline distT="0" distB="0" distL="0" distR="0" wp14:anchorId="2665F9B7" wp14:editId="09801BD1">
-            <wp:extent cx="5400040" cy="1882775"/>
-            <wp:effectExtent l="0" t="0" r="0" b="0"/>
-            <wp:docPr id="1" name="Picture 1"/>
-            <wp:cNvGraphicFramePr>
-              <a:graphicFrameLocks xmlns:a="http://schemas.openxmlformats.org/drawingml/2006/main" noChangeAspect="1"/>
-            </wp:cNvGraphicFramePr>
-            <a:graphic xmlns:a="http://schemas.openxmlformats.org/drawingml/2006/main">
-              <a:graphicData uri="http://schemas.openxmlformats.org/drawingml/2006/picture">
-                <pic:pic xmlns:pic="http://schemas.openxmlformats.org/drawingml/2006/picture">
-                  <pic:nvPicPr>
-                    <pic:cNvPr id="1" name=""/>
-                    <pic:cNvPicPr/>
-                  </pic:nvPicPr>
-                  <pic:blipFill>
-                    <a:blip r:embed="rId9"/>
-                    <a:stretch>
-                      <a:fillRect/>
-                    </a:stretch>
-                  </pic:blipFill>
-                  <pic:spPr>
-                    <a:xfrm>
-                      <a:off x="0" y="0"/>
-                      <a:ext cx="5400040" cy="1882775"/>
-                    </a:xfrm>
-                    <a:prstGeom prst="rect">
-                      <a:avLst/>
-                    </a:prstGeom>
-                  </pic:spPr>
-                </pic:pic>
-              </a:graphicData>
-            </a:graphic>
-          </wp:inline>
-        </w:drawing>
-      </w:r>
-    </w:p>
-    <w:p>
-      <w:pPr>
-        <w:pStyle w:val="Legenda"/>
-        <w:jc w:val="both"/>
-      </w:pPr>
-      <w:r>
-        <w:t xml:space="preserve">Figura </w:t>
-      </w:r>
-      <w:r>
-        <w:fldChar w:fldCharType="begin"/>
-      </w:r>
-      <w:r>
-        <w:instrText xml:space="preserve"> SEQ Figura \* ARABIC </w:instrText>
-      </w:r>
-      <w:r>
-        <w:fldChar w:fldCharType="separate"/>
-      </w:r>
-      <w:r>
-        <w:rPr>
-          <w:noProof/>
-        </w:rPr>
-        <w:t>1</w:t>
-      </w:r>
-      <w:r>
-        <w:rPr>
-          <w:noProof/>
-        </w:rPr>
-        <w:fldChar w:fldCharType="end"/>
-      </w:r>
-      <w:r>
-        <w:t xml:space="preserve"> Exemplo de fábrica</w:t>
-      </w:r>
     </w:p>
     <w:p>
       <w:r>
@@ -1488,7 +1415,7 @@
                     <pic:cNvPicPr/>
                   </pic:nvPicPr>
                   <pic:blipFill>
-                    <a:blip r:embed="rId10">
+                    <a:blip r:embed="rId9">
                       <a:extLst>
                         <a:ext uri="{28A0092B-C50C-407E-A947-70E740481C1C}">
                           <a14:useLocalDpi xmlns:a14="http://schemas.microsoft.com/office/drawing/2010/main" val="0"/>
@@ -1648,7 +1575,7 @@
                     <pic:cNvPicPr/>
                   </pic:nvPicPr>
                   <pic:blipFill>
-                    <a:blip r:embed="rId11">
+                    <a:blip r:embed="rId10">
                       <a:extLst>
                         <a:ext uri="{28A0092B-C50C-407E-A947-70E740481C1C}">
                           <a14:useLocalDpi xmlns:a14="http://schemas.microsoft.com/office/drawing/2010/main" val="0"/>
@@ -1694,7 +1621,7 @@
                     <pic:cNvPicPr/>
                   </pic:nvPicPr>
                   <pic:blipFill>
-                    <a:blip r:embed="rId12">
+                    <a:blip r:embed="rId11">
                       <a:extLst>
                         <a:ext uri="{28A0092B-C50C-407E-A947-70E740481C1C}">
                           <a14:useLocalDpi xmlns:a14="http://schemas.microsoft.com/office/drawing/2010/main" val="0"/>
@@ -1733,6 +1660,7 @@
         <w:shd w:val="clear" w:color="auto" w:fill="F9F9F9"/>
         <w:wordWrap w:val="0"/>
         <w:spacing w:line="264" w:lineRule="atLeast"/>
+        <w:ind w:right="-568"/>
         <w:jc w:val="both"/>
         <w:rPr>
           <w:rStyle w:val="CdigoHTML"/>
@@ -1850,7 +1778,7 @@
                     <pic:cNvPicPr/>
                   </pic:nvPicPr>
                   <pic:blipFill>
-                    <a:blip r:embed="rId13">
+                    <a:blip r:embed="rId12">
                       <a:extLst>
                         <a:ext uri="{28A0092B-C50C-407E-A947-70E740481C1C}">
                           <a14:useLocalDpi xmlns:a14="http://schemas.microsoft.com/office/drawing/2010/main" val="0"/>
@@ -1901,7 +1829,7 @@
                     <pic:cNvPicPr/>
                   </pic:nvPicPr>
                   <pic:blipFill>
-                    <a:blip r:embed="rId14">
+                    <a:blip r:embed="rId13">
                       <a:extLst>
                         <a:ext uri="{28A0092B-C50C-407E-A947-70E740481C1C}">
                           <a14:useLocalDpi xmlns:a14="http://schemas.microsoft.com/office/drawing/2010/main" val="0"/>
@@ -1953,7 +1881,7 @@
                     <pic:cNvPicPr/>
                   </pic:nvPicPr>
                   <pic:blipFill>
-                    <a:blip r:embed="rId15">
+                    <a:blip r:embed="rId14">
                       <a:extLst>
                         <a:ext uri="{28A0092B-C50C-407E-A947-70E740481C1C}">
                           <a14:useLocalDpi xmlns:a14="http://schemas.microsoft.com/office/drawing/2010/main" val="0"/>
@@ -1992,6 +1920,7 @@
         <w:shd w:val="clear" w:color="auto" w:fill="F9F9F9"/>
         <w:wordWrap w:val="0"/>
         <w:spacing w:line="264" w:lineRule="atLeast"/>
+        <w:ind w:right="-427"/>
         <w:rPr>
           <w:rStyle w:val="CdigoHTML"/>
           <w:rFonts w:eastAsiaTheme="majorEastAsia"/>
@@ -2049,6 +1978,7 @@
         <w:shd w:val="clear" w:color="auto" w:fill="F9F9F9"/>
         <w:wordWrap w:val="0"/>
         <w:spacing w:line="264" w:lineRule="atLeast"/>
+        <w:ind w:right="-427"/>
         <w:rPr>
           <w:rStyle w:val="CdigoHTML"/>
           <w:rFonts w:eastAsiaTheme="majorEastAsia"/>
@@ -2106,6 +2036,7 @@
         <w:shd w:val="clear" w:color="auto" w:fill="F9F9F9"/>
         <w:wordWrap w:val="0"/>
         <w:spacing w:line="264" w:lineRule="atLeast"/>
+        <w:ind w:right="-427"/>
         <w:rPr>
           <w:rStyle w:val="CdigoHTML"/>
           <w:rFonts w:eastAsiaTheme="majorEastAsia"/>
@@ -2176,6 +2107,7 @@
         <w:shd w:val="clear" w:color="auto" w:fill="F9F9F9"/>
         <w:wordWrap w:val="0"/>
         <w:spacing w:line="264" w:lineRule="atLeast"/>
+        <w:ind w:right="-427"/>
         <w:rPr>
           <w:rStyle w:val="CdigoHTML"/>
           <w:rFonts w:eastAsiaTheme="majorEastAsia"/>
@@ -2222,6 +2154,7 @@
         <w:shd w:val="clear" w:color="auto" w:fill="F9F9F9"/>
         <w:wordWrap w:val="0"/>
         <w:spacing w:line="264" w:lineRule="atLeast"/>
+        <w:ind w:right="-427"/>
         <w:rPr>
           <w:rStyle w:val="CdigoHTML"/>
           <w:rFonts w:eastAsiaTheme="majorEastAsia"/>
@@ -2268,6 +2201,7 @@
         <w:shd w:val="clear" w:color="auto" w:fill="F9F9F9"/>
         <w:wordWrap w:val="0"/>
         <w:spacing w:line="264" w:lineRule="atLeast"/>
+        <w:ind w:right="-427"/>
         <w:rPr>
           <w:rStyle w:val="CdigoHTML"/>
           <w:rFonts w:eastAsiaTheme="majorEastAsia"/>
@@ -2314,6 +2248,7 @@
         <w:shd w:val="clear" w:color="auto" w:fill="F9F9F9"/>
         <w:wordWrap w:val="0"/>
         <w:spacing w:line="264" w:lineRule="atLeast"/>
+        <w:ind w:right="-427"/>
         <w:rPr>
           <w:rStyle w:val="CdigoHTML"/>
           <w:rFonts w:eastAsiaTheme="majorEastAsia"/>
@@ -2371,6 +2306,7 @@
         <w:shd w:val="clear" w:color="auto" w:fill="F9F9F9"/>
         <w:wordWrap w:val="0"/>
         <w:spacing w:line="264" w:lineRule="atLeast"/>
+        <w:ind w:right="-427"/>
         <w:rPr>
           <w:rStyle w:val="CdigoHTML"/>
           <w:rFonts w:eastAsiaTheme="majorEastAsia"/>
@@ -2429,7 +2365,7 @@
                     <pic:cNvPicPr/>
                   </pic:nvPicPr>
                   <pic:blipFill>
-                    <a:blip r:embed="rId16">
+                    <a:blip r:embed="rId15">
                       <a:extLst>
                         <a:ext uri="{28A0092B-C50C-407E-A947-70E740481C1C}">
                           <a14:useLocalDpi xmlns:a14="http://schemas.microsoft.com/office/drawing/2010/main" val="0"/>
@@ -2466,27 +2402,29 @@
           <w:right w:val="dashed" w:sz="6" w:space="12" w:color="2F6FAB"/>
         </w:pBdr>
         <w:shd w:val="clear" w:color="auto" w:fill="F9F9F9"/>
+        <w:tabs>
+          <w:tab w:val="clear" w:pos="8244"/>
+        </w:tabs>
         <w:wordWrap w:val="0"/>
         <w:spacing w:line="264" w:lineRule="atLeast"/>
-        <w:rPr>
-          <w:rStyle w:val="CdigoHTML"/>
-          <w:rFonts w:eastAsiaTheme="majorEastAsia"/>
-          <w:color w:val="000000"/>
-          <w:sz w:val="16"/>
-          <w:szCs w:val="16"/>
-          <w:lang w:val="pt-PT"/>
-        </w:rPr>
-      </w:pPr>
-      <w:r>
-        <w:rPr>
-          <w:rStyle w:val="CdigoHTML"/>
-          <w:rFonts w:eastAsiaTheme="majorEastAsia"/>
-          <w:color w:val="000000"/>
-          <w:sz w:val="16"/>
-          <w:szCs w:val="16"/>
-          <w:lang w:val="pt-PT"/>
-        </w:rPr>
-        <w:lastRenderedPageBreak/>
+        <w:ind w:right="-427"/>
+        <w:rPr>
+          <w:rFonts w:eastAsiaTheme="majorEastAsia"/>
+          <w:color w:val="000000"/>
+          <w:sz w:val="16"/>
+          <w:szCs w:val="16"/>
+          <w:lang w:val="pt-PT"/>
+        </w:rPr>
+      </w:pPr>
+      <w:r>
+        <w:rPr>
+          <w:rStyle w:val="CdigoHTML"/>
+          <w:rFonts w:eastAsiaTheme="majorEastAsia"/>
+          <w:color w:val="000000"/>
+          <w:sz w:val="16"/>
+          <w:szCs w:val="16"/>
+          <w:lang w:val="pt-PT"/>
+        </w:rPr>
         <w:t xml:space="preserve">Foi também criado o predicado </w:t>
       </w:r>
       <w:proofErr w:type="spellStart"/>
@@ -2512,21 +2450,6 @@
           <w:lang w:val="pt-PT"/>
         </w:rPr>
         <w:t xml:space="preserve"> que permita a criação de factos necessários ao algoritmo genérico sem recorrer a ligação com a base de dados.</w:t>
-      </w:r>
-    </w:p>
-    <w:p>
-      <w:pPr>
-        <w:spacing w:after="160" w:line="259" w:lineRule="auto"/>
-        <w:rPr>
-          <w:rFonts w:asciiTheme="majorHAnsi" w:eastAsiaTheme="majorEastAsia" w:hAnsiTheme="majorHAnsi" w:cstheme="majorBidi"/>
-          <w:color w:val="2E74B5" w:themeColor="accent1" w:themeShade="BF"/>
-          <w:sz w:val="32"/>
-          <w:szCs w:val="32"/>
-          <w:lang w:val="pt-PT"/>
-        </w:rPr>
-      </w:pPr>
-      <w:r>
-        <w:br w:type="page"/>
       </w:r>
     </w:p>
     <w:p>
@@ -2567,7 +2490,7 @@
                     <pic:cNvPicPr/>
                   </pic:nvPicPr>
                   <pic:blipFill>
-                    <a:blip r:embed="rId17">
+                    <a:blip r:embed="rId16">
                       <a:extLst>
                         <a:ext uri="{28A0092B-C50C-407E-A947-70E740481C1C}">
                           <a14:useLocalDpi xmlns:a14="http://schemas.microsoft.com/office/drawing/2010/main" val="0"/>
@@ -2618,7 +2541,7 @@
                     <pic:cNvPicPr/>
                   </pic:nvPicPr>
                   <pic:blipFill>
-                    <a:blip r:embed="rId18">
+                    <a:blip r:embed="rId17">
                       <a:extLst>
                         <a:ext uri="{28A0092B-C50C-407E-A947-70E740481C1C}">
                           <a14:useLocalDpi xmlns:a14="http://schemas.microsoft.com/office/drawing/2010/main" val="0"/>
@@ -2666,7 +2589,7 @@
                     <pic:cNvPicPr/>
                   </pic:nvPicPr>
                   <pic:blipFill>
-                    <a:blip r:embed="rId19">
+                    <a:blip r:embed="rId18">
                       <a:extLst>
                         <a:ext uri="{28A0092B-C50C-407E-A947-70E740481C1C}">
                           <a14:useLocalDpi xmlns:a14="http://schemas.microsoft.com/office/drawing/2010/main" val="0"/>
@@ -2705,6 +2628,7 @@
         <w:shd w:val="clear" w:color="auto" w:fill="F9F9F9"/>
         <w:wordWrap w:val="0"/>
         <w:spacing w:line="264" w:lineRule="atLeast"/>
+        <w:ind w:right="-427"/>
         <w:jc w:val="both"/>
         <w:rPr>
           <w:rFonts w:eastAsiaTheme="majorEastAsia"/>
@@ -2769,7 +2693,29 @@
           <w:szCs w:val="16"/>
           <w:lang w:val="pt-PT"/>
         </w:rPr>
-        <w:t xml:space="preserve"> É criada uma tarefa por cada lote de produtos de uma encomenda. O</w:t>
+        <w:t xml:space="preserve"> É criada uma tarefa por</w:t>
+      </w:r>
+      <w:r>
+        <w:rPr>
+          <w:rStyle w:val="CdigoHTML"/>
+          <w:rFonts w:eastAsiaTheme="majorEastAsia"/>
+          <w:color w:val="000000"/>
+          <w:sz w:val="16"/>
+          <w:szCs w:val="16"/>
+          <w:lang w:val="pt-PT"/>
+        </w:rPr>
+        <w:t xml:space="preserve">   </w:t>
+      </w:r>
+      <w:r>
+        <w:rPr>
+          <w:rStyle w:val="CdigoHTML"/>
+          <w:rFonts w:eastAsiaTheme="majorEastAsia"/>
+          <w:color w:val="000000"/>
+          <w:sz w:val="16"/>
+          <w:szCs w:val="16"/>
+          <w:lang w:val="pt-PT"/>
+        </w:rPr>
+        <w:t xml:space="preserve"> cada lote de produtos de uma encomenda. O</w:t>
       </w:r>
       <w:r>
         <w:rPr>
@@ -2896,7 +2842,29 @@
           <w:szCs w:val="16"/>
           <w:lang w:val="pt-PT"/>
         </w:rPr>
-        <w:t xml:space="preserve">, onde Q representa a quantidade, M é o tempo de execução da operação mais longa, m é o tempo de execução das restantes operações e </w:t>
+        <w:t xml:space="preserve">, onde Q representa a quantidade, M é o tempo de execução da operação mais longa, m é o </w:t>
+      </w:r>
+      <w:r>
+        <w:rPr>
+          <w:rStyle w:val="CdigoHTML"/>
+          <w:rFonts w:eastAsiaTheme="majorEastAsia"/>
+          <w:color w:val="000000"/>
+          <w:sz w:val="16"/>
+          <w:szCs w:val="16"/>
+          <w:lang w:val="pt-PT"/>
+        </w:rPr>
+        <w:t xml:space="preserve">     </w:t>
+      </w:r>
+      <w:r>
+        <w:rPr>
+          <w:rStyle w:val="CdigoHTML"/>
+          <w:rFonts w:eastAsiaTheme="majorEastAsia"/>
+          <w:color w:val="000000"/>
+          <w:sz w:val="16"/>
+          <w:szCs w:val="16"/>
+          <w:lang w:val="pt-PT"/>
+        </w:rPr>
+        <w:t xml:space="preserve">tempo de execução das restantes operações e </w:t>
       </w:r>
       <w:proofErr w:type="spellStart"/>
       <w:r>
@@ -2969,7 +2937,7 @@
                     <pic:cNvPicPr/>
                   </pic:nvPicPr>
                   <pic:blipFill>
-                    <a:blip r:embed="rId20">
+                    <a:blip r:embed="rId19">
                       <a:extLst>
                         <a:ext uri="{28A0092B-C50C-407E-A947-70E740481C1C}">
                           <a14:useLocalDpi xmlns:a14="http://schemas.microsoft.com/office/drawing/2010/main" val="0"/>
@@ -3023,7 +2991,7 @@
                     <pic:cNvPicPr/>
                   </pic:nvPicPr>
                   <pic:blipFill>
-                    <a:blip r:embed="rId21">
+                    <a:blip r:embed="rId20">
                       <a:extLst>
                         <a:ext uri="{28A0092B-C50C-407E-A947-70E740481C1C}">
                           <a14:useLocalDpi xmlns:a14="http://schemas.microsoft.com/office/drawing/2010/main" val="0"/>
@@ -3062,6 +3030,7 @@
         <w:shd w:val="clear" w:color="auto" w:fill="F9F9F9"/>
         <w:wordWrap w:val="0"/>
         <w:spacing w:line="264" w:lineRule="atLeast"/>
+        <w:ind w:right="-427"/>
         <w:rPr>
           <w:rStyle w:val="CdigoHTML"/>
           <w:rFonts w:eastAsiaTheme="majorEastAsia"/>
@@ -3152,7 +3121,29 @@
           <w:szCs w:val="16"/>
           <w:lang w:val="pt-PT"/>
         </w:rPr>
-        <w:t xml:space="preserve">), EDD (ordenação por data de entrega), e PCO (ordenação por prioridade do cliente). No caso de </w:t>
+        <w:t xml:space="preserve">), EDD (ordenação por data de entrega), e PCO </w:t>
+      </w:r>
+      <w:r>
+        <w:rPr>
+          <w:rStyle w:val="CdigoHTML"/>
+          <w:rFonts w:eastAsiaTheme="majorEastAsia"/>
+          <w:color w:val="000000"/>
+          <w:sz w:val="16"/>
+          <w:szCs w:val="16"/>
+          <w:lang w:val="pt-PT"/>
+        </w:rPr>
+        <w:t xml:space="preserve">     </w:t>
+      </w:r>
+      <w:r>
+        <w:rPr>
+          <w:rStyle w:val="CdigoHTML"/>
+          <w:rFonts w:eastAsiaTheme="majorEastAsia"/>
+          <w:color w:val="000000"/>
+          <w:sz w:val="16"/>
+          <w:szCs w:val="16"/>
+          <w:lang w:val="pt-PT"/>
+        </w:rPr>
+        <w:t xml:space="preserve">(ordenação por prioridade do cliente). No caso de </w:t>
       </w:r>
       <w:r>
         <w:rPr>
@@ -3236,7 +3227,7 @@
                     <pic:cNvPicPr/>
                   </pic:nvPicPr>
                   <pic:blipFill>
-                    <a:blip r:embed="rId22">
+                    <a:blip r:embed="rId21">
                       <a:extLst>
                         <a:ext uri="{28A0092B-C50C-407E-A947-70E740481C1C}">
                           <a14:useLocalDpi xmlns:a14="http://schemas.microsoft.com/office/drawing/2010/main" val="0"/>
@@ -3288,7 +3279,7 @@
                     <pic:cNvPicPr/>
                   </pic:nvPicPr>
                   <pic:blipFill>
-                    <a:blip r:embed="rId23">
+                    <a:blip r:embed="rId22">
                       <a:extLst>
                         <a:ext uri="{28A0092B-C50C-407E-A947-70E740481C1C}">
                           <a14:useLocalDpi xmlns:a14="http://schemas.microsoft.com/office/drawing/2010/main" val="0"/>
@@ -3339,7 +3330,7 @@
                     <pic:cNvPicPr/>
                   </pic:nvPicPr>
                   <pic:blipFill>
-                    <a:blip r:embed="rId24">
+                    <a:blip r:embed="rId23">
                       <a:extLst>
                         <a:ext uri="{28A0092B-C50C-407E-A947-70E740481C1C}">
                           <a14:useLocalDpi xmlns:a14="http://schemas.microsoft.com/office/drawing/2010/main" val="0"/>
@@ -3507,7 +3498,7 @@
                     <pic:cNvPicPr/>
                   </pic:nvPicPr>
                   <pic:blipFill>
-                    <a:blip r:embed="rId25">
+                    <a:blip r:embed="rId24">
                       <a:extLst>
                         <a:ext uri="{28A0092B-C50C-407E-A947-70E740481C1C}">
                           <a14:useLocalDpi xmlns:a14="http://schemas.microsoft.com/office/drawing/2010/main" val="0"/>
@@ -3706,7 +3697,7 @@
                     <pic:cNvPicPr/>
                   </pic:nvPicPr>
                   <pic:blipFill>
-                    <a:blip r:embed="rId26">
+                    <a:blip r:embed="rId25">
                       <a:extLst>
                         <a:ext uri="{28A0092B-C50C-407E-A947-70E740481C1C}">
                           <a14:useLocalDpi xmlns:a14="http://schemas.microsoft.com/office/drawing/2010/main" val="0"/>
@@ -3767,7 +3758,7 @@
                     <pic:cNvPicPr/>
                   </pic:nvPicPr>
                   <pic:blipFill>
-                    <a:blip r:embed="rId27">
+                    <a:blip r:embed="rId26">
                       <a:extLst>
                         <a:ext uri="{28A0092B-C50C-407E-A947-70E740481C1C}">
                           <a14:useLocalDpi xmlns:a14="http://schemas.microsoft.com/office/drawing/2010/main" val="0"/>
@@ -3806,24 +3797,104 @@
         <w:shd w:val="clear" w:color="auto" w:fill="F9F9F9"/>
         <w:wordWrap w:val="0"/>
         <w:spacing w:line="264" w:lineRule="atLeast"/>
-        <w:ind w:right="-143"/>
-        <w:rPr>
-          <w:rFonts w:eastAsiaTheme="majorEastAsia"/>
-          <w:color w:val="000000"/>
-          <w:sz w:val="16"/>
-          <w:szCs w:val="16"/>
-          <w:lang w:val="pt-PT"/>
-        </w:rPr>
-      </w:pPr>
-      <w:r>
-        <w:rPr>
-          <w:rFonts w:eastAsiaTheme="majorEastAsia"/>
-          <w:color w:val="000000"/>
-          <w:sz w:val="16"/>
-          <w:szCs w:val="16"/>
-          <w:lang w:val="pt-PT"/>
-        </w:rPr>
-        <w:t>De forma a selecionar a população da próxima geração, é feita uma junção da geração corrente com os seus descendentes obtidos por cruzamento e mutação, sendo esta população conjunta posteriormente ordenada. Os dois melhores indivíduos são garantidos de passar à próxima geração e a restante população é submetida a um torneio de forma a serem escolhidos os restantes indivíduos da geração seguinte.</w:t>
+        <w:ind w:right="-285"/>
+        <w:rPr>
+          <w:rFonts w:eastAsiaTheme="majorEastAsia"/>
+          <w:color w:val="000000"/>
+          <w:sz w:val="16"/>
+          <w:szCs w:val="16"/>
+          <w:lang w:val="pt-PT"/>
+        </w:rPr>
+      </w:pPr>
+      <w:r>
+        <w:rPr>
+          <w:rFonts w:eastAsiaTheme="majorEastAsia"/>
+          <w:color w:val="000000"/>
+          <w:sz w:val="16"/>
+          <w:szCs w:val="16"/>
+          <w:lang w:val="pt-PT"/>
+        </w:rPr>
+        <w:t xml:space="preserve">De forma a selecionar a população da próxima geração, é feita uma junção da geração </w:t>
+      </w:r>
+      <w:r>
+        <w:rPr>
+          <w:rFonts w:eastAsiaTheme="majorEastAsia"/>
+          <w:color w:val="000000"/>
+          <w:sz w:val="16"/>
+          <w:szCs w:val="16"/>
+          <w:lang w:val="pt-PT"/>
+        </w:rPr>
+        <w:t xml:space="preserve">       </w:t>
+      </w:r>
+      <w:r>
+        <w:rPr>
+          <w:rFonts w:eastAsiaTheme="majorEastAsia"/>
+          <w:color w:val="000000"/>
+          <w:sz w:val="16"/>
+          <w:szCs w:val="16"/>
+          <w:lang w:val="pt-PT"/>
+        </w:rPr>
+        <w:t>corrente com os seus descendentes obtidos por cruzamento e mutação, sendo esta população</w:t>
+      </w:r>
+      <w:r>
+        <w:rPr>
+          <w:rFonts w:eastAsiaTheme="majorEastAsia"/>
+          <w:color w:val="000000"/>
+          <w:sz w:val="16"/>
+          <w:szCs w:val="16"/>
+          <w:lang w:val="pt-PT"/>
+        </w:rPr>
+        <w:t xml:space="preserve"> </w:t>
+      </w:r>
+      <w:r>
+        <w:rPr>
+          <w:rFonts w:eastAsiaTheme="majorEastAsia"/>
+          <w:color w:val="000000"/>
+          <w:sz w:val="16"/>
+          <w:szCs w:val="16"/>
+          <w:lang w:val="pt-PT"/>
+        </w:rPr>
+        <w:t xml:space="preserve"> </w:t>
+      </w:r>
+      <w:r>
+        <w:rPr>
+          <w:rFonts w:eastAsiaTheme="majorEastAsia"/>
+          <w:color w:val="000000"/>
+          <w:sz w:val="16"/>
+          <w:szCs w:val="16"/>
+          <w:lang w:val="pt-PT"/>
+        </w:rPr>
+        <w:t xml:space="preserve"> </w:t>
+      </w:r>
+      <w:r>
+        <w:rPr>
+          <w:rFonts w:eastAsiaTheme="majorEastAsia"/>
+          <w:color w:val="000000"/>
+          <w:sz w:val="16"/>
+          <w:szCs w:val="16"/>
+          <w:lang w:val="pt-PT"/>
+        </w:rPr>
+        <w:t xml:space="preserve">conjunta posteriormente ordenada. Os dois melhores indivíduos são garantidos de passar à </w:t>
+      </w:r>
+      <w:r>
+        <w:rPr>
+          <w:rFonts w:eastAsiaTheme="majorEastAsia"/>
+          <w:color w:val="000000"/>
+          <w:sz w:val="16"/>
+          <w:szCs w:val="16"/>
+          <w:lang w:val="pt-PT"/>
+        </w:rPr>
+        <w:t xml:space="preserve">  </w:t>
+      </w:r>
+      <w:r>
+        <w:rPr>
+          <w:rFonts w:eastAsiaTheme="majorEastAsia"/>
+          <w:color w:val="000000"/>
+          <w:sz w:val="16"/>
+          <w:szCs w:val="16"/>
+          <w:lang w:val="pt-PT"/>
+        </w:rPr>
+        <w:t>próxima geração e a restante população é submetida a um torneio de forma a serem escolhidos os restantes indivíduos da geração seguinte.</w:t>
       </w:r>
     </w:p>
     <w:p>
@@ -3853,7 +3924,7 @@
                     <pic:cNvPicPr/>
                   </pic:nvPicPr>
                   <pic:blipFill>
-                    <a:blip r:embed="rId28">
+                    <a:blip r:embed="rId27">
                       <a:extLst>
                         <a:ext uri="{28A0092B-C50C-407E-A947-70E740481C1C}">
                           <a14:useLocalDpi xmlns:a14="http://schemas.microsoft.com/office/drawing/2010/main" val="0"/>
@@ -3921,7 +3992,64 @@
           <w:szCs w:val="16"/>
           <w:lang w:val="pt-PT"/>
         </w:rPr>
-        <w:t>a avaliação de dois indivíduos. Estes valores aleatórios são comparados e o indivíduo cuja avaliação tenha gerado um menor valor, passa para a população resultado.</w:t>
+        <w:t xml:space="preserve">a avaliação de dois </w:t>
+      </w:r>
+      <w:r>
+        <w:rPr>
+          <w:rStyle w:val="CdigoHTML"/>
+          <w:rFonts w:eastAsiaTheme="majorEastAsia"/>
+          <w:color w:val="000000"/>
+          <w:sz w:val="16"/>
+          <w:szCs w:val="16"/>
+          <w:lang w:val="pt-PT"/>
+        </w:rPr>
+        <w:t xml:space="preserve">       </w:t>
+      </w:r>
+      <w:r>
+        <w:rPr>
+          <w:rStyle w:val="CdigoHTML"/>
+          <w:rFonts w:eastAsiaTheme="majorEastAsia"/>
+          <w:color w:val="000000"/>
+          <w:sz w:val="16"/>
+          <w:szCs w:val="16"/>
+          <w:lang w:val="pt-PT"/>
+        </w:rPr>
+        <w:t xml:space="preserve">indivíduos. Estes valores aleatórios são comparados e o indivíduo cuja avaliação tenha </w:t>
+      </w:r>
+      <w:r>
+        <w:rPr>
+          <w:rStyle w:val="CdigoHTML"/>
+          <w:rFonts w:eastAsiaTheme="majorEastAsia"/>
+          <w:color w:val="000000"/>
+          <w:sz w:val="16"/>
+          <w:szCs w:val="16"/>
+          <w:lang w:val="pt-PT"/>
+        </w:rPr>
+        <w:t xml:space="preserve">   </w:t>
+      </w:r>
+      <w:bookmarkStart w:id="6" w:name="_GoBack"/>
+      <w:bookmarkEnd w:id="6"/>
+      <w:r>
+        <w:rPr>
+          <w:rStyle w:val="CdigoHTML"/>
+          <w:rFonts w:eastAsiaTheme="majorEastAsia"/>
+          <w:color w:val="000000"/>
+          <w:sz w:val="16"/>
+          <w:szCs w:val="16"/>
+          <w:lang w:val="pt-PT"/>
+        </w:rPr>
+        <w:t>gerado um menor valor, passa para a população resultado.</w:t>
+      </w:r>
+      <w:r>
+        <w:rPr>
+          <w:rStyle w:val="CdigoHTML"/>
+          <w:rFonts w:eastAsiaTheme="majorEastAsia"/>
+          <w:color w:val="000000"/>
+          <w:sz w:val="16"/>
+          <w:szCs w:val="16"/>
+          <w:lang w:val="pt-PT"/>
+        </w:rPr>
+        <w:t xml:space="preserve"> </w:t>
       </w:r>
     </w:p>
     <w:p>
@@ -3966,7 +4094,7 @@
           <w:tab w:val="left" w:pos="3589"/>
         </w:tabs>
       </w:pPr>
-      <w:bookmarkStart w:id="6" w:name="_Toc26621512"/>
+      <w:bookmarkStart w:id="7" w:name="_Toc26621512"/>
       <w:r>
         <w:lastRenderedPageBreak/>
         <w:t>Análise</w:t>
@@ -3974,12 +4102,10 @@
       <w:r>
         <w:t xml:space="preserve"> de eficácia</w:t>
       </w:r>
-      <w:bookmarkEnd w:id="6"/>
+      <w:bookmarkEnd w:id="7"/>
       <w:r>
         <w:tab/>
       </w:r>
-      <w:bookmarkStart w:id="7" w:name="_GoBack"/>
-      <w:bookmarkEnd w:id="7"/>
     </w:p>
     <w:tbl>
       <w:tblPr>
@@ -4053,13 +4179,7 @@
               <w:rPr>
                 <w:lang w:val="pt-PT"/>
               </w:rPr>
-              <w:t>Melhor valor</w:t>
-            </w:r>
-            <w:r>
-              <w:rPr>
-                <w:lang w:val="pt-PT"/>
-              </w:rPr>
-              <w:t xml:space="preserve"> do AG </w:t>
+              <w:t xml:space="preserve">Melhor valor do AG </w:t>
             </w:r>
             <w:r>
               <w:rPr>
@@ -4085,13 +4205,7 @@
               <w:rPr>
                 <w:lang w:val="pt-PT"/>
               </w:rPr>
-              <w:t>Melhor v</w:t>
-            </w:r>
-            <w:r>
-              <w:rPr>
-                <w:lang w:val="pt-PT"/>
-              </w:rPr>
-              <w:t>alor do AG Final</w:t>
+              <w:t>Melhor valor do AG Final</w:t>
             </w:r>
           </w:p>
         </w:tc>
@@ -5153,7 +5267,7 @@
           <w:szCs w:val="22"/>
           <w:lang w:val="pt-PT"/>
         </w:rPr>
-        <w:t>Relativamente</w:t>
+        <w:t xml:space="preserve">Relativamente a utilização do </w:t>
       </w:r>
       <w:r>
         <w:rPr>
@@ -5162,7 +5276,7 @@
           <w:szCs w:val="22"/>
           <w:lang w:val="pt-PT"/>
         </w:rPr>
-        <w:t xml:space="preserve"> </w:t>
+        <w:t>algoritmo genético</w:t>
       </w:r>
       <w:r>
         <w:rPr>
@@ -5171,34 +5285,7 @@
           <w:szCs w:val="22"/>
           <w:lang w:val="pt-PT"/>
         </w:rPr>
-        <w:t xml:space="preserve">a utilização do </w:t>
-      </w:r>
-      <w:r>
-        <w:rPr>
-          <w:rFonts w:asciiTheme="minorHAnsi" w:eastAsiaTheme="minorHAnsi" w:hAnsiTheme="minorHAnsi" w:cstheme="minorBidi"/>
-          <w:sz w:val="22"/>
-          <w:szCs w:val="22"/>
-          <w:lang w:val="pt-PT"/>
-        </w:rPr>
-        <w:t>algoritmo genético</w:t>
-      </w:r>
-      <w:r>
-        <w:rPr>
-          <w:rFonts w:asciiTheme="minorHAnsi" w:eastAsiaTheme="minorHAnsi" w:hAnsiTheme="minorHAnsi" w:cstheme="minorBidi"/>
-          <w:sz w:val="22"/>
-          <w:szCs w:val="22"/>
-          <w:lang w:val="pt-PT"/>
-        </w:rPr>
-        <w:t xml:space="preserve"> concluímos </w:t>
-      </w:r>
-      <w:r>
-        <w:rPr>
-          <w:rFonts w:asciiTheme="minorHAnsi" w:eastAsiaTheme="minorHAnsi" w:hAnsiTheme="minorHAnsi" w:cstheme="minorBidi"/>
-          <w:sz w:val="22"/>
-          <w:szCs w:val="22"/>
-          <w:lang w:val="pt-PT"/>
-        </w:rPr>
-        <w:t>que os resultados obtidos são</w:t>
+        <w:t xml:space="preserve"> concluímos que os resultados obtidos são</w:t>
       </w:r>
       <w:r>
         <w:rPr>
@@ -5238,7 +5325,7 @@
           <w:szCs w:val="22"/>
           <w:lang w:val="pt-PT"/>
         </w:rPr>
-        <w:t xml:space="preserve">Quando a comparação com o algoritmo genético base verificamos que as alterações por nós efetuadas tornou-o mais eficaz </w:t>
+        <w:t>Quan</w:t>
       </w:r>
       <w:r>
         <w:rPr>
@@ -5247,7 +5334,7 @@
           <w:szCs w:val="22"/>
           <w:lang w:val="pt-PT"/>
         </w:rPr>
-        <w:t>, visto que aquando aplicada a passagem d</w:t>
+        <w:t>t</w:t>
       </w:r>
       <w:r>
         <w:rPr>
@@ -5256,7 +5343,7 @@
           <w:szCs w:val="22"/>
           <w:lang w:val="pt-PT"/>
         </w:rPr>
-        <w:t xml:space="preserve">e parte </w:t>
+        <w:t xml:space="preserve">o </w:t>
       </w:r>
       <w:r>
         <w:rPr>
@@ -5265,7 +5352,7 @@
           <w:szCs w:val="22"/>
           <w:lang w:val="pt-PT"/>
         </w:rPr>
-        <w:t>da geração corrente para geração seguinte</w:t>
+        <w:t>à</w:t>
       </w:r>
       <w:r>
         <w:rPr>
@@ -5274,33 +5361,114 @@
           <w:szCs w:val="22"/>
           <w:lang w:val="pt-PT"/>
         </w:rPr>
-        <w:t xml:space="preserve">, aumentando assim a probabilidade de passar o melhor (indivíduo) a cada torneio. </w:t>
-      </w:r>
-    </w:p>
-    <w:p>
-      <w:pPr>
-        <w:jc w:val="both"/>
+        <w:t xml:space="preserve"> comparação com o algoritmo genético base verificamos que as alterações por nós efetuadas tornou-o mais eficaz </w:t>
+      </w:r>
+      <w:r>
         <w:rPr>
           <w:rFonts w:asciiTheme="minorHAnsi" w:eastAsiaTheme="minorHAnsi" w:hAnsiTheme="minorHAnsi" w:cstheme="minorBidi"/>
           <w:sz w:val="22"/>
           <w:szCs w:val="22"/>
           <w:lang w:val="pt-PT"/>
         </w:rPr>
-      </w:pPr>
-    </w:p>
-    <w:p>
-      <w:pPr>
+        <w:t>, visto que quando aplicada a passagem d</w:t>
+      </w:r>
+      <w:r>
         <w:rPr>
           <w:rFonts w:asciiTheme="minorHAnsi" w:eastAsiaTheme="minorHAnsi" w:hAnsiTheme="minorHAnsi" w:cstheme="minorBidi"/>
           <w:sz w:val="22"/>
           <w:szCs w:val="22"/>
           <w:lang w:val="pt-PT"/>
         </w:rPr>
+        <w:t xml:space="preserve">e parte </w:t>
+      </w:r>
+      <w:r>
+        <w:rPr>
+          <w:rFonts w:asciiTheme="minorHAnsi" w:eastAsiaTheme="minorHAnsi" w:hAnsiTheme="minorHAnsi" w:cstheme="minorBidi"/>
+          <w:sz w:val="22"/>
+          <w:szCs w:val="22"/>
+          <w:lang w:val="pt-PT"/>
+        </w:rPr>
+        <w:t xml:space="preserve">da </w:t>
+      </w:r>
+      <w:r>
+        <w:rPr>
+          <w:rFonts w:asciiTheme="minorHAnsi" w:eastAsiaTheme="minorHAnsi" w:hAnsiTheme="minorHAnsi" w:cstheme="minorBidi"/>
+          <w:sz w:val="22"/>
+          <w:szCs w:val="22"/>
+          <w:lang w:val="pt-PT"/>
+        </w:rPr>
+        <w:t>população</w:t>
+      </w:r>
+      <w:r>
+        <w:rPr>
+          <w:rFonts w:asciiTheme="minorHAnsi" w:eastAsiaTheme="minorHAnsi" w:hAnsiTheme="minorHAnsi" w:cstheme="minorBidi"/>
+          <w:sz w:val="22"/>
+          <w:szCs w:val="22"/>
+          <w:lang w:val="pt-PT"/>
+        </w:rPr>
+        <w:t xml:space="preserve"> corrente para geração seguinte</w:t>
+      </w:r>
+      <w:r>
+        <w:rPr>
+          <w:rFonts w:asciiTheme="minorHAnsi" w:eastAsiaTheme="minorHAnsi" w:hAnsiTheme="minorHAnsi" w:cstheme="minorBidi"/>
+          <w:sz w:val="22"/>
+          <w:szCs w:val="22"/>
+          <w:lang w:val="pt-PT"/>
+        </w:rPr>
+        <w:t xml:space="preserve"> garantimos que as melhores </w:t>
+      </w:r>
+      <w:r>
+        <w:rPr>
+          <w:rFonts w:asciiTheme="minorHAnsi" w:eastAsiaTheme="minorHAnsi" w:hAnsiTheme="minorHAnsi" w:cstheme="minorBidi"/>
+          <w:sz w:val="22"/>
+          <w:szCs w:val="22"/>
+          <w:lang w:val="pt-PT"/>
+        </w:rPr>
+        <w:t>soluções não são descartadas</w:t>
+      </w:r>
+      <w:r>
+        <w:rPr>
+          <w:rFonts w:asciiTheme="minorHAnsi" w:eastAsiaTheme="minorHAnsi" w:hAnsiTheme="minorHAnsi" w:cstheme="minorBidi"/>
+          <w:sz w:val="22"/>
+          <w:szCs w:val="22"/>
+          <w:lang w:val="pt-PT"/>
+        </w:rPr>
+        <w:t xml:space="preserve">, aumentando assim a probabilidade </w:t>
+      </w:r>
+      <w:r>
+        <w:rPr>
+          <w:rFonts w:asciiTheme="minorHAnsi" w:eastAsiaTheme="minorHAnsi" w:hAnsiTheme="minorHAnsi" w:cstheme="minorBidi"/>
+          <w:sz w:val="22"/>
+          <w:szCs w:val="22"/>
+          <w:lang w:val="pt-PT"/>
+        </w:rPr>
+        <w:t>de encontrar a melhor solução possível na geração final.</w:t>
+      </w:r>
+    </w:p>
+    <w:p>
+      <w:pPr>
+        <w:jc w:val="both"/>
+        <w:rPr>
+          <w:rFonts w:asciiTheme="minorHAnsi" w:eastAsiaTheme="minorHAnsi" w:hAnsiTheme="minorHAnsi" w:cstheme="minorBidi"/>
+          <w:sz w:val="22"/>
+          <w:szCs w:val="22"/>
+          <w:lang w:val="pt-PT"/>
+        </w:rPr>
+      </w:pPr>
+    </w:p>
+    <w:p>
+      <w:pPr>
+        <w:rPr>
+          <w:rFonts w:asciiTheme="minorHAnsi" w:eastAsiaTheme="minorHAnsi" w:hAnsiTheme="minorHAnsi" w:cstheme="minorBidi"/>
+          <w:sz w:val="22"/>
+          <w:szCs w:val="22"/>
+          <w:lang w:val="pt-PT"/>
+        </w:rPr>
       </w:pPr>
     </w:p>
     <w:sectPr>
-      <w:footerReference w:type="even" r:id="rId29"/>
-      <w:footerReference w:type="default" r:id="rId30"/>
+      <w:footerReference w:type="even" r:id="rId28"/>
+      <w:footerReference w:type="default" r:id="rId29"/>
       <w:pgSz w:w="11906" w:h="16838"/>
       <w:pgMar w:top="1417" w:right="1701" w:bottom="607" w:left="1701" w:header="708" w:footer="708" w:gutter="0"/>
       <w:cols w:space="708"/>
@@ -7764,7 +7932,7 @@
 </file>
 
 <file path=customXml/itemProps1.xml><?xml version="1.0" encoding="utf-8"?>
-<ds:datastoreItem xmlns:ds="http://schemas.openxmlformats.org/officeDocument/2006/customXml" ds:itemID="{0859AAF7-B73A-4C09-87BE-4DBE76F32A74}">
+<ds:datastoreItem xmlns:ds="http://schemas.openxmlformats.org/officeDocument/2006/customXml" ds:itemID="{2C522F02-4E1D-4BE3-8870-54BED55A7F8C}">
   <ds:schemaRefs>
     <ds:schemaRef ds:uri="http://schemas.openxmlformats.org/officeDocument/2006/bibliography"/>
   </ds:schemaRefs>

</xml_diff>